<commit_message>
removed block diagram and added that as another file
</commit_message>
<xml_diff>
--- a/AssignmentA_DataScrubberAndAnalyzer/SCRUB.py_write_up.docx
+++ b/AssignmentA_DataScrubberAndAnalyzer/SCRUB.py_write_up.docx
@@ -155,60 +155,6 @@
           <w:rFonts w:asciiTheme="majorHAnsi" w:hAnsiTheme="majorHAnsi"/>
         </w:rPr>
       </w:pPr>
-      <w:r>
-        <w:rPr>
-          <w:rFonts w:asciiTheme="majorHAnsi" w:hAnsiTheme="majorHAnsi"/>
-          <w:noProof/>
-        </w:rPr>
-        <w:drawing>
-          <wp:inline distT="0" distB="0" distL="0" distR="0" wp14:anchorId="79817D9C" wp14:editId="77BCB1F8">
-            <wp:extent cx="5476875" cy="3330575"/>
-            <wp:effectExtent l="0" t="0" r="9525" b="0"/>
-            <wp:docPr id="5" name="Picture 4" descr="Macintosh HD:Users:monicadabas:Downloads:IMG_9147.JPG"/>
-            <wp:cNvGraphicFramePr>
-              <a:graphicFrameLocks xmlns:a="http://schemas.openxmlformats.org/drawingml/2006/main" noChangeAspect="1"/>
-            </wp:cNvGraphicFramePr>
-            <a:graphic xmlns:a="http://schemas.openxmlformats.org/drawingml/2006/main">
-              <a:graphicData uri="http://schemas.openxmlformats.org/drawingml/2006/picture">
-                <pic:pic xmlns:pic="http://schemas.openxmlformats.org/drawingml/2006/picture">
-                  <pic:nvPicPr>
-                    <pic:cNvPr id="0" name="Picture 4" descr="Macintosh HD:Users:monicadabas:Downloads:IMG_9147.JPG"/>
-                    <pic:cNvPicPr>
-                      <a:picLocks noChangeAspect="1" noChangeArrowheads="1"/>
-                    </pic:cNvPicPr>
-                  </pic:nvPicPr>
-                  <pic:blipFill>
-                    <a:blip r:embed="rId6">
-                      <a:extLst>
-                        <a:ext uri="{28A0092B-C50C-407E-A947-70E740481C1C}">
-                          <a14:useLocalDpi xmlns:a14="http://schemas.microsoft.com/office/drawing/2010/main" val="0"/>
-                        </a:ext>
-                      </a:extLst>
-                    </a:blip>
-                    <a:srcRect/>
-                    <a:stretch>
-                      <a:fillRect/>
-                    </a:stretch>
-                  </pic:blipFill>
-                  <pic:spPr bwMode="auto">
-                    <a:xfrm>
-                      <a:off x="0" y="0"/>
-                      <a:ext cx="5476875" cy="3330575"/>
-                    </a:xfrm>
-                    <a:prstGeom prst="rect">
-                      <a:avLst/>
-                    </a:prstGeom>
-                    <a:noFill/>
-                    <a:ln>
-                      <a:noFill/>
-                    </a:ln>
-                  </pic:spPr>
-                </pic:pic>
-              </a:graphicData>
-            </a:graphic>
-          </wp:inline>
-        </w:drawing>
-      </w:r>
       <w:bookmarkStart w:id="0" w:name="_GoBack"/>
       <w:bookmarkEnd w:id="0"/>
     </w:p>

</xml_diff>

<commit_message>
SCRUB write up with diagram ad docx for editing
</commit_message>
<xml_diff>
--- a/AssignmentA_DataScrubberAndAnalyzer/SCRUB.py_write_up.docx
+++ b/AssignmentA_DataScrubberAndAnalyzer/SCRUB.py_write_up.docx
@@ -155,6 +155,60 @@
           <w:rFonts w:asciiTheme="majorHAnsi" w:hAnsiTheme="majorHAnsi"/>
         </w:rPr>
       </w:pPr>
+      <w:r>
+        <w:rPr>
+          <w:rFonts w:asciiTheme="majorHAnsi" w:hAnsiTheme="majorHAnsi"/>
+          <w:noProof/>
+        </w:rPr>
+        <w:drawing>
+          <wp:inline distT="0" distB="0" distL="0" distR="0" wp14:anchorId="522D58C9" wp14:editId="1B06C00A">
+            <wp:extent cx="5476875" cy="3330575"/>
+            <wp:effectExtent l="0" t="0" r="9525" b="0"/>
+            <wp:docPr id="1" name="Picture 1" descr="Macintosh HD:Users:monicadabas:Desktop:MSCourseWork:Spring2017:Big_Data-STA9497:2017-STAT-9794-Monica-Dabas:AssignmentA_DataScrubberAndAnalyzer:SCRUB_block_diagram.JPG"/>
+            <wp:cNvGraphicFramePr>
+              <a:graphicFrameLocks xmlns:a="http://schemas.openxmlformats.org/drawingml/2006/main" noChangeAspect="1"/>
+            </wp:cNvGraphicFramePr>
+            <a:graphic xmlns:a="http://schemas.openxmlformats.org/drawingml/2006/main">
+              <a:graphicData uri="http://schemas.openxmlformats.org/drawingml/2006/picture">
+                <pic:pic xmlns:pic="http://schemas.openxmlformats.org/drawingml/2006/picture">
+                  <pic:nvPicPr>
+                    <pic:cNvPr id="0" name="Picture 1" descr="Macintosh HD:Users:monicadabas:Desktop:MSCourseWork:Spring2017:Big_Data-STA9497:2017-STAT-9794-Monica-Dabas:AssignmentA_DataScrubberAndAnalyzer:SCRUB_block_diagram.JPG"/>
+                    <pic:cNvPicPr>
+                      <a:picLocks noChangeAspect="1" noChangeArrowheads="1"/>
+                    </pic:cNvPicPr>
+                  </pic:nvPicPr>
+                  <pic:blipFill>
+                    <a:blip r:embed="rId6">
+                      <a:extLst>
+                        <a:ext uri="{28A0092B-C50C-407E-A947-70E740481C1C}">
+                          <a14:useLocalDpi xmlns:a14="http://schemas.microsoft.com/office/drawing/2010/main" val="0"/>
+                        </a:ext>
+                      </a:extLst>
+                    </a:blip>
+                    <a:srcRect/>
+                    <a:stretch>
+                      <a:fillRect/>
+                    </a:stretch>
+                  </pic:blipFill>
+                  <pic:spPr bwMode="auto">
+                    <a:xfrm>
+                      <a:off x="0" y="0"/>
+                      <a:ext cx="5476875" cy="3330575"/>
+                    </a:xfrm>
+                    <a:prstGeom prst="rect">
+                      <a:avLst/>
+                    </a:prstGeom>
+                    <a:noFill/>
+                    <a:ln>
+                      <a:noFill/>
+                    </a:ln>
+                  </pic:spPr>
+                </pic:pic>
+              </a:graphicData>
+            </a:graphic>
+          </wp:inline>
+        </w:drawing>
+      </w:r>
       <w:bookmarkStart w:id="0" w:name="_GoBack"/>
       <w:bookmarkEnd w:id="0"/>
     </w:p>

</xml_diff>